<commit_message>
MODIFY branches/Kim/PS_Process3_MakeGraph.docx branches/Q.Thang/DFDProcess6.vsd branches/Q.Thang/PS_Process6_FindVul.docx branches/Thi/PS_Process5_AddKnowledge.docx Add questions and comments to review
</commit_message>
<xml_diff>
--- a/PS_Process3_MakeGraph.docx
+++ b/PS_Process3_MakeGraph.docx
@@ -46,8 +46,17 @@
           <w:i/>
           <w:u w:val="single"/>
         </w:rPr>
-        <w:t xml:space="preserve"> AttackGraphDatabase</w:t>
-      </w:r>
+        <w:t xml:space="preserve"> </w:t>
+      </w:r>
+      <w:proofErr w:type="spellStart"/>
+      <w:r>
+        <w:rPr>
+          <w:i/>
+          <w:u w:val="single"/>
+        </w:rPr>
+        <w:t>AttackGraphDatabase</w:t>
+      </w:r>
+      <w:proofErr w:type="spellEnd"/>
       <w:r>
         <w:t xml:space="preserve"> data store.</w:t>
       </w:r>
@@ -256,6 +265,7 @@
       <w:pPr>
         <w:pStyle w:val="Heading2"/>
       </w:pPr>
+      <w:proofErr w:type="spellStart"/>
       <w:r>
         <w:t>D</w:t>
       </w:r>
@@ -265,6 +275,7 @@
       <w:r>
         <w:t>AttackGraphDatabase</w:t>
       </w:r>
+      <w:proofErr w:type="spellEnd"/>
     </w:p>
     <w:p>
       <w:r>
@@ -294,9 +305,17 @@
       </w:r>
     </w:p>
     <w:p>
+      <w:commentRangeStart w:id="0"/>
       <w:r>
         <w:t>Hyper Alert (base on Hyper Alert definition in PS_Process5_AddKnowledge)</w:t>
       </w:r>
+      <w:commentRangeEnd w:id="0"/>
+      <w:r>
+        <w:rPr>
+          <w:rStyle w:val="CommentReference"/>
+        </w:rPr>
+        <w:commentReference w:id="0"/>
+      </w:r>
     </w:p>
     <w:p>
       <w:pPr>
@@ -371,8 +390,21 @@
       </w:r>
     </w:p>
     <w:p>
-      <w:r>
-        <w:t>KnowledgeBase Data are from KnowledgeBase database.</w:t>
+      <w:proofErr w:type="spellStart"/>
+      <w:r>
+        <w:t>KnowledgeBase</w:t>
+      </w:r>
+      <w:proofErr w:type="spellEnd"/>
+      <w:r>
+        <w:t xml:space="preserve"> Data are from </w:t>
+      </w:r>
+      <w:proofErr w:type="spellStart"/>
+      <w:r>
+        <w:t>KnowledgeBase</w:t>
+      </w:r>
+      <w:proofErr w:type="spellEnd"/>
+      <w:r>
+        <w:t xml:space="preserve"> database.</w:t>
       </w:r>
     </w:p>
     <w:p>
@@ -384,8 +416,13 @@
       </w:r>
     </w:p>
     <w:p>
-      <w:r>
-        <w:t>Config is the data which guides the program to show the graph to Admin.</w:t>
+      <w:proofErr w:type="spellStart"/>
+      <w:r>
+        <w:t>Config</w:t>
+      </w:r>
+      <w:proofErr w:type="spellEnd"/>
+      <w:r>
+        <w:t xml:space="preserve"> is the data which guides the program to show the graph to Admin.</w:t>
       </w:r>
     </w:p>
     <w:p/>
@@ -415,7 +452,15 @@
     </w:p>
     <w:p>
       <w:r>
-        <w:t>Raw Attack Graph is adjusted base on the config of Admin to make Attack Graph which is sent to Admin.</w:t>
+        <w:t xml:space="preserve">Raw Attack Graph is adjusted base on the </w:t>
+      </w:r>
+      <w:proofErr w:type="spellStart"/>
+      <w:r>
+        <w:t>config</w:t>
+      </w:r>
+      <w:proofErr w:type="spellEnd"/>
+      <w:r>
+        <w:t xml:space="preserve"> of Admin to make Attack Graph which is sent to Admin.</w:t>
       </w:r>
     </w:p>
     <w:p/>
@@ -427,6 +472,64 @@
     </w:sectPr>
   </w:body>
 </w:document>
+</file>
+
+<file path=word/comments.xml><?xml version="1.0" encoding="utf-8"?>
+<w:comments xmlns:ve="http://schemas.openxmlformats.org/markup-compatibility/2006" xmlns:o="urn:schemas-microsoft-com:office:office" xmlns:r="http://schemas.openxmlformats.org/officeDocument/2006/relationships" xmlns:m="http://schemas.openxmlformats.org/officeDocument/2006/math" xmlns:v="urn:schemas-microsoft-com:vml" xmlns:wp="http://schemas.openxmlformats.org/drawingml/2006/wordprocessingDrawing" xmlns:w10="urn:schemas-microsoft-com:office:word" xmlns:w="http://schemas.openxmlformats.org/wordprocessingml/2006/main" xmlns:wne="http://schemas.microsoft.com/office/word/2006/wordml">
+  <w:comment w:id="0" w:author="Vic4ever" w:date="2010-11-24T23:21:00Z" w:initials="V">
+    <w:p>
+      <w:pPr>
+        <w:pStyle w:val="CommentText"/>
+      </w:pPr>
+      <w:r>
+        <w:rPr>
+          <w:rStyle w:val="CommentReference"/>
+        </w:rPr>
+        <w:annotationRef/>
+      </w:r>
+      <w:proofErr w:type="spellStart"/>
+      <w:r>
+        <w:t>Cần</w:t>
+      </w:r>
+      <w:proofErr w:type="spellEnd"/>
+      <w:r>
+        <w:t xml:space="preserve"> </w:t>
+      </w:r>
+      <w:proofErr w:type="spellStart"/>
+      <w:r>
+        <w:t>xem</w:t>
+      </w:r>
+      <w:proofErr w:type="spellEnd"/>
+      <w:r>
+        <w:t xml:space="preserve"> </w:t>
+      </w:r>
+      <w:proofErr w:type="spellStart"/>
+      <w:r>
+        <w:t>lại</w:t>
+      </w:r>
+      <w:proofErr w:type="spellEnd"/>
+      <w:r>
+        <w:t xml:space="preserve"> </w:t>
+      </w:r>
+      <w:proofErr w:type="spellStart"/>
+      <w:r>
+        <w:t>HyperAlert</w:t>
+      </w:r>
+      <w:proofErr w:type="spellEnd"/>
+      <w:r>
+        <w:t xml:space="preserve"> hay </w:t>
+      </w:r>
+      <w:proofErr w:type="spellStart"/>
+      <w:r>
+        <w:t>HyperAlertType</w:t>
+      </w:r>
+      <w:proofErr w:type="spellEnd"/>
+      <w:r>
+        <w:t>.</w:t>
+      </w:r>
+    </w:p>
+  </w:comment>
+</w:comments>
 </file>
 
 <file path=word/numbering.xml><?xml version="1.0" encoding="utf-8"?>
@@ -1016,6 +1119,105 @@
       <w:ind w:left="720"/>
       <w:contextualSpacing/>
     </w:pPr>
+  </w:style>
+  <w:style w:type="character" w:styleId="CommentReference">
+    <w:name w:val="annotation reference"/>
+    <w:basedOn w:val="DefaultParagraphFont"/>
+    <w:uiPriority w:val="99"/>
+    <w:semiHidden/>
+    <w:unhideWhenUsed/>
+    <w:rsid w:val="00251624"/>
+    <w:rPr>
+      <w:sz w:val="16"/>
+      <w:szCs w:val="16"/>
+    </w:rPr>
+  </w:style>
+  <w:style w:type="paragraph" w:styleId="CommentText">
+    <w:name w:val="annotation text"/>
+    <w:basedOn w:val="Normal"/>
+    <w:link w:val="CommentTextChar"/>
+    <w:uiPriority w:val="99"/>
+    <w:semiHidden/>
+    <w:unhideWhenUsed/>
+    <w:rsid w:val="00251624"/>
+    <w:pPr>
+      <w:spacing w:line="240" w:lineRule="auto"/>
+    </w:pPr>
+    <w:rPr>
+      <w:sz w:val="20"/>
+      <w:szCs w:val="20"/>
+    </w:rPr>
+  </w:style>
+  <w:style w:type="character" w:customStyle="1" w:styleId="CommentTextChar">
+    <w:name w:val="Comment Text Char"/>
+    <w:basedOn w:val="DefaultParagraphFont"/>
+    <w:link w:val="CommentText"/>
+    <w:uiPriority w:val="99"/>
+    <w:semiHidden/>
+    <w:rsid w:val="00251624"/>
+    <w:rPr>
+      <w:rFonts w:eastAsiaTheme="minorHAnsi"/>
+      <w:sz w:val="20"/>
+      <w:szCs w:val="20"/>
+      <w:lang w:val="en-US" w:eastAsia="en-US"/>
+    </w:rPr>
+  </w:style>
+  <w:style w:type="paragraph" w:styleId="CommentSubject">
+    <w:name w:val="annotation subject"/>
+    <w:basedOn w:val="CommentText"/>
+    <w:next w:val="CommentText"/>
+    <w:link w:val="CommentSubjectChar"/>
+    <w:uiPriority w:val="99"/>
+    <w:semiHidden/>
+    <w:unhideWhenUsed/>
+    <w:rsid w:val="00251624"/>
+    <w:rPr>
+      <w:b/>
+      <w:bCs/>
+    </w:rPr>
+  </w:style>
+  <w:style w:type="character" w:customStyle="1" w:styleId="CommentSubjectChar">
+    <w:name w:val="Comment Subject Char"/>
+    <w:basedOn w:val="CommentTextChar"/>
+    <w:link w:val="CommentSubject"/>
+    <w:uiPriority w:val="99"/>
+    <w:semiHidden/>
+    <w:rsid w:val="00251624"/>
+    <w:rPr>
+      <w:b/>
+      <w:bCs/>
+    </w:rPr>
+  </w:style>
+  <w:style w:type="paragraph" w:styleId="BalloonText">
+    <w:name w:val="Balloon Text"/>
+    <w:basedOn w:val="Normal"/>
+    <w:link w:val="BalloonTextChar"/>
+    <w:uiPriority w:val="99"/>
+    <w:semiHidden/>
+    <w:unhideWhenUsed/>
+    <w:rsid w:val="00251624"/>
+    <w:pPr>
+      <w:spacing w:after="0" w:line="240" w:lineRule="auto"/>
+    </w:pPr>
+    <w:rPr>
+      <w:rFonts w:ascii="Tahoma" w:hAnsi="Tahoma" w:cs="Tahoma"/>
+      <w:sz w:val="16"/>
+      <w:szCs w:val="16"/>
+    </w:rPr>
+  </w:style>
+  <w:style w:type="character" w:customStyle="1" w:styleId="BalloonTextChar">
+    <w:name w:val="Balloon Text Char"/>
+    <w:basedOn w:val="DefaultParagraphFont"/>
+    <w:link w:val="BalloonText"/>
+    <w:uiPriority w:val="99"/>
+    <w:semiHidden/>
+    <w:rsid w:val="00251624"/>
+    <w:rPr>
+      <w:rFonts w:ascii="Tahoma" w:eastAsiaTheme="minorHAnsi" w:hAnsi="Tahoma" w:cs="Tahoma"/>
+      <w:sz w:val="16"/>
+      <w:szCs w:val="16"/>
+      <w:lang w:val="en-US" w:eastAsia="en-US"/>
+    </w:rPr>
   </w:style>
 </w:styles>
 </file>

</xml_diff>

<commit_message>
MODIFY /branches/Kim/PS_Process3_MakeGraph.docx Change the template of the PS.
</commit_message>
<xml_diff>
--- a/PS_Process3_MakeGraph.docx
+++ b/PS_Process3_MakeGraph.docx
@@ -2,117 +2,13 @@
 <file path=word/document.xml><?xml version="1.0" encoding="utf-8"?>
 <w:document xmlns:ve="http://schemas.openxmlformats.org/markup-compatibility/2006" xmlns:o="urn:schemas-microsoft-com:office:office" xmlns:r="http://schemas.openxmlformats.org/officeDocument/2006/relationships" xmlns:m="http://schemas.openxmlformats.org/officeDocument/2006/math" xmlns:v="urn:schemas-microsoft-com:vml" xmlns:wp="http://schemas.openxmlformats.org/drawingml/2006/wordprocessingDrawing" xmlns:w10="urn:schemas-microsoft-com:office:word" xmlns:w="http://schemas.openxmlformats.org/wordprocessingml/2006/main" xmlns:wne="http://schemas.microsoft.com/office/word/2006/wordml">
   <w:body>
+    <w:p/>
     <w:p>
       <w:pPr>
         <w:pStyle w:val="Title"/>
       </w:pPr>
       <w:r>
-        <w:t>Data Dictionary</w:t>
-      </w:r>
-    </w:p>
-    <w:p>
-      <w:pPr>
-        <w:pStyle w:val="Heading1"/>
-      </w:pPr>
-      <w:r>
-        <w:t>Description:</w:t>
-      </w:r>
-    </w:p>
-    <w:p>
-      <w:r>
-        <w:t>This document includes:</w:t>
-      </w:r>
-    </w:p>
-    <w:p>
-      <w:pPr>
-        <w:pStyle w:val="ListParagraph"/>
-        <w:numPr>
-          <w:ilvl w:val="0"/>
-          <w:numId w:val="1"/>
-        </w:numPr>
-      </w:pPr>
-      <w:r>
-        <w:t xml:space="preserve">Data structures for </w:t>
-      </w:r>
-      <w:r>
-        <w:rPr>
-          <w:i/>
-          <w:u w:val="single"/>
-        </w:rPr>
-        <w:t>D.</w:t>
-      </w:r>
-      <w:r>
-        <w:rPr>
-          <w:i/>
-          <w:u w:val="single"/>
-        </w:rPr>
-        <w:t xml:space="preserve"> </w:t>
-      </w:r>
-      <w:proofErr w:type="spellStart"/>
-      <w:r>
-        <w:rPr>
-          <w:i/>
-          <w:u w:val="single"/>
-        </w:rPr>
-        <w:t>AttackGraphDatabase</w:t>
-      </w:r>
-      <w:proofErr w:type="spellEnd"/>
-      <w:r>
-        <w:t xml:space="preserve"> data store.</w:t>
-      </w:r>
-    </w:p>
-    <w:p>
-      <w:pPr>
-        <w:pStyle w:val="ListParagraph"/>
-        <w:numPr>
-          <w:ilvl w:val="0"/>
-          <w:numId w:val="1"/>
-        </w:numPr>
-      </w:pPr>
-      <w:r>
-        <w:t xml:space="preserve">Process specifications for </w:t>
-      </w:r>
-      <w:r>
-        <w:rPr>
-          <w:i/>
-          <w:u w:val="single"/>
-        </w:rPr>
-        <w:t>3</w:t>
-      </w:r>
-      <w:r>
-        <w:rPr>
-          <w:i/>
-          <w:u w:val="single"/>
-        </w:rPr>
-        <w:t xml:space="preserve">. </w:t>
-      </w:r>
-      <w:r>
-        <w:rPr>
-          <w:i/>
-          <w:u w:val="single"/>
-        </w:rPr>
-        <w:t>Make Graph</w:t>
-      </w:r>
-      <w:r>
-        <w:rPr>
-          <w:i/>
-        </w:rPr>
-        <w:t xml:space="preserve"> </w:t>
-      </w:r>
-      <w:r>
-        <w:t>process and its sub processes.</w:t>
-      </w:r>
-    </w:p>
-    <w:p>
-      <w:pPr>
-        <w:pStyle w:val="ListParagraph"/>
-        <w:numPr>
-          <w:ilvl w:val="0"/>
-          <w:numId w:val="1"/>
-        </w:numPr>
-      </w:pPr>
-      <w:r>
-        <w:t>Data flows used for process 3 and its sub processes.</w:t>
+        <w:t>Process Specification</w:t>
       </w:r>
     </w:p>
     <w:p>
@@ -245,41 +141,40 @@
               <w:jc w:val="center"/>
             </w:pPr>
             <w:r>
-              <w:t>23/11/2010</w:t>
+              <w:t>28</w:t>
+            </w:r>
+            <w:r>
+              <w:t>/11/2010</w:t>
             </w:r>
           </w:p>
         </w:tc>
       </w:tr>
     </w:tbl>
-    <w:p/>
-    <w:p/>
     <w:p>
       <w:pPr>
         <w:pStyle w:val="Heading1"/>
-      </w:pPr>
-      <w:r>
-        <w:t>Content</w:t>
-      </w:r>
-    </w:p>
-    <w:p>
-      <w:pPr>
-        <w:pStyle w:val="Heading2"/>
-      </w:pPr>
-      <w:proofErr w:type="spellStart"/>
-      <w:r>
-        <w:t>D</w:t>
-      </w:r>
-      <w:r>
-        <w:t>.</w:t>
-      </w:r>
-      <w:r>
-        <w:t>AttackGraphDatabase</w:t>
-      </w:r>
-      <w:proofErr w:type="spellEnd"/>
-    </w:p>
-    <w:p>
-      <w:r>
-        <w:t>//Written later</w:t>
+        <w:rPr>
+          <w:rFonts w:asciiTheme="minorHAnsi" w:hAnsiTheme="minorHAnsi" w:cstheme="minorHAnsi"/>
+          <w:b w:val="0"/>
+          <w:sz w:val="22"/>
+          <w:szCs w:val="22"/>
+        </w:rPr>
+      </w:pPr>
+      <w:r>
+        <w:t>Number:</w:t>
+      </w:r>
+      <w:r>
+        <w:t xml:space="preserve"> </w:t>
+      </w:r>
+      <w:r>
+        <w:rPr>
+          <w:rFonts w:asciiTheme="minorHAnsi" w:hAnsiTheme="minorHAnsi" w:cstheme="minorHAnsi"/>
+          <w:b w:val="0"/>
+          <w:color w:val="auto"/>
+          <w:sz w:val="22"/>
+          <w:szCs w:val="22"/>
+        </w:rPr>
+        <w:t>3</w:t>
       </w:r>
     </w:p>
     <w:p>
@@ -287,161 +182,367 @@
         <w:pStyle w:val="Heading1"/>
       </w:pPr>
       <w:r>
-        <w:t>Data Flows</w:t>
-      </w:r>
-    </w:p>
-    <w:p>
-      <w:r>
-        <w:t xml:space="preserve">Normalized alerts </w:t>
-      </w:r>
-      <w:r>
-        <w:t xml:space="preserve">are </w:t>
-      </w:r>
-      <w:r>
-        <w:t>from Alert Database</w:t>
-      </w:r>
-      <w:r>
-        <w:t>.</w:t>
-      </w:r>
-    </w:p>
-    <w:p>
-      <w:commentRangeStart w:id="0"/>
-      <w:r>
-        <w:t>Hyper Alert (base on Hyper Alert definition in PS_Process5_AddKnowledge)</w:t>
-      </w:r>
-      <w:commentRangeEnd w:id="0"/>
-      <w:r>
-        <w:rPr>
-          <w:rStyle w:val="CommentReference"/>
-        </w:rPr>
-        <w:commentReference w:id="0"/>
-      </w:r>
-    </w:p>
-    <w:p>
-      <w:pPr>
-        <w:ind w:left="1440" w:firstLine="720"/>
-      </w:pPr>
-      <w:r>
-        <w:t>=</w:t>
-      </w:r>
-      <w:r>
+        <w:t>Name:</w:t>
+      </w:r>
+      <w:r>
+        <w:rPr>
+          <w:b w:val="0"/>
+          <w:color w:val="auto"/>
+          <w:sz w:val="22"/>
+          <w:szCs w:val="22"/>
+        </w:rPr>
+        <w:t xml:space="preserve"> </w:t>
+      </w:r>
+      <w:r>
+        <w:rPr>
+          <w:rFonts w:asciiTheme="minorHAnsi" w:hAnsiTheme="minorHAnsi" w:cstheme="minorHAnsi"/>
+          <w:b w:val="0"/>
+          <w:color w:val="auto"/>
+          <w:sz w:val="22"/>
+          <w:szCs w:val="22"/>
+        </w:rPr>
+        <w:t>Make Graph</w:t>
+      </w:r>
+    </w:p>
+    <w:p>
+      <w:pPr>
+        <w:pStyle w:val="Heading1"/>
+      </w:pPr>
+      <w:r>
+        <w:t>Description:</w:t>
+      </w:r>
+      <w:r>
+        <w:rPr>
+          <w:b w:val="0"/>
+          <w:color w:val="auto"/>
+          <w:sz w:val="22"/>
+          <w:szCs w:val="22"/>
+        </w:rPr>
+        <w:t xml:space="preserve"> </w:t>
+      </w:r>
+      <w:r>
+        <w:rPr>
+          <w:rFonts w:asciiTheme="minorHAnsi" w:hAnsiTheme="minorHAnsi" w:cstheme="minorHAnsi"/>
+          <w:b w:val="0"/>
+          <w:color w:val="auto"/>
+          <w:sz w:val="22"/>
+          <w:szCs w:val="22"/>
+        </w:rPr>
+        <w:t>This process get the alerts from the database to make Attack Graph for Admin.</w:t>
+      </w:r>
+    </w:p>
+    <w:p>
+      <w:pPr>
+        <w:pStyle w:val="Heading1"/>
+      </w:pPr>
+      <w:r>
+        <w:t>Input Data Flow:</w:t>
+      </w:r>
+    </w:p>
+    <w:p>
+      <w:r>
+        <w:t>Normalized alerts are from Alert Database.</w:t>
+      </w:r>
+    </w:p>
+    <w:p>
+      <w:r>
+        <w:t>KnowledgeBase Data are from KnowledgeBase database.</w:t>
+      </w:r>
+    </w:p>
+    <w:p>
+      <w:r>
+        <w:t>Config is the data which guides the program to show the graph to Admin.</w:t>
+      </w:r>
+    </w:p>
+    <w:p>
+      <w:pPr>
+        <w:pStyle w:val="Heading1"/>
+      </w:pPr>
+      <w:r>
+        <w:t>Output Data Flow:</w:t>
+      </w:r>
+    </w:p>
+    <w:p>
+      <w:r>
+        <w:t>Attack Graph //written later</w:t>
+      </w:r>
+    </w:p>
+    <w:p>
+      <w:pPr>
+        <w:pStyle w:val="Heading1"/>
+      </w:pPr>
+      <w:r>
+        <w:t>Type of Process:</w:t>
+      </w:r>
+    </w:p>
+    <w:p>
+      <w:r>
+        <w:rPr>
+          <w:rFonts w:ascii="Arial" w:hAnsi="Arial" w:cs="Arial"/>
+          <w:b/>
+          <w:bCs/>
+          <w:i/>
+          <w:iCs/>
+          <w:color w:val="1F497D"/>
+          <w:sz w:val="20"/>
+          <w:szCs w:val="20"/>
+        </w:rPr>
+        <w:fldChar w:fldCharType="begin">
+          <w:ffData>
+            <w:name w:val=""/>
+            <w:enabled/>
+            <w:calcOnExit w:val="0"/>
+            <w:checkBox>
+              <w:sizeAuto/>
+              <w:default w:val="0"/>
+            </w:checkBox>
+          </w:ffData>
+        </w:fldChar>
+      </w:r>
+      <w:r>
+        <w:rPr>
+          <w:rFonts w:ascii="Arial" w:hAnsi="Arial" w:cs="Arial"/>
+          <w:b/>
+          <w:bCs/>
+          <w:i/>
+          <w:iCs/>
+          <w:color w:val="1F497D"/>
+          <w:sz w:val="20"/>
+          <w:szCs w:val="20"/>
+        </w:rPr>
+        <w:instrText xml:space="preserve"> FORMCHECKBOX </w:instrText>
+      </w:r>
+      <w:r>
+        <w:rPr>
+          <w:rFonts w:ascii="Arial" w:hAnsi="Arial" w:cs="Arial"/>
+          <w:b/>
+          <w:bCs/>
+          <w:i/>
+          <w:iCs/>
+          <w:color w:val="1F497D"/>
+          <w:sz w:val="20"/>
+          <w:szCs w:val="20"/>
+        </w:rPr>
+      </w:r>
+      <w:r>
+        <w:rPr>
+          <w:rFonts w:ascii="Arial" w:hAnsi="Arial" w:cs="Arial"/>
+          <w:b/>
+          <w:bCs/>
+          <w:i/>
+          <w:iCs/>
+          <w:color w:val="1F497D"/>
+          <w:sz w:val="20"/>
+          <w:szCs w:val="20"/>
+        </w:rPr>
+        <w:fldChar w:fldCharType="end"/>
+      </w:r>
+      <w:r>
+        <w:rPr>
+          <w:rFonts w:ascii="Arial" w:hAnsi="Arial" w:cs="Arial"/>
+          <w:bCs/>
+          <w:iCs/>
+          <w:sz w:val="20"/>
+          <w:szCs w:val="20"/>
+        </w:rPr>
+        <w:t>Online</w:t>
+      </w:r>
+      <w:r>
+        <w:rPr>
+          <w:rFonts w:ascii="Arial" w:hAnsi="Arial" w:cs="Arial"/>
+          <w:bCs/>
+          <w:iCs/>
+          <w:sz w:val="20"/>
+          <w:szCs w:val="20"/>
+        </w:rPr>
         <w:tab/>
-        <w:t>Name +</w:t>
-      </w:r>
-    </w:p>
-    <w:p>
-      <w:r>
+      </w:r>
+      <w:r>
+        <w:rPr>
+          <w:rFonts w:ascii="Arial" w:hAnsi="Arial" w:cs="Arial"/>
+          <w:b/>
+          <w:bCs/>
+          <w:i/>
+          <w:iCs/>
+          <w:color w:val="1F497D"/>
+          <w:sz w:val="20"/>
+          <w:szCs w:val="20"/>
+        </w:rPr>
+        <w:fldChar w:fldCharType="begin">
+          <w:ffData>
+            <w:name w:val=""/>
+            <w:enabled/>
+            <w:calcOnExit w:val="0"/>
+            <w:checkBox>
+              <w:sizeAuto/>
+              <w:default w:val="0"/>
+            </w:checkBox>
+          </w:ffData>
+        </w:fldChar>
+      </w:r>
+      <w:r>
+        <w:rPr>
+          <w:rFonts w:ascii="Arial" w:hAnsi="Arial" w:cs="Arial"/>
+          <w:b/>
+          <w:bCs/>
+          <w:i/>
+          <w:iCs/>
+          <w:color w:val="1F497D"/>
+          <w:sz w:val="20"/>
+          <w:szCs w:val="20"/>
+        </w:rPr>
+        <w:instrText xml:space="preserve"> FORMCHECKBOX </w:instrText>
+      </w:r>
+      <w:r>
+        <w:rPr>
+          <w:rFonts w:ascii="Arial" w:hAnsi="Arial" w:cs="Arial"/>
+          <w:b/>
+          <w:bCs/>
+          <w:i/>
+          <w:iCs/>
+          <w:color w:val="1F497D"/>
+          <w:sz w:val="20"/>
+          <w:szCs w:val="20"/>
+        </w:rPr>
+      </w:r>
+      <w:r>
+        <w:rPr>
+          <w:rFonts w:ascii="Arial" w:hAnsi="Arial" w:cs="Arial"/>
+          <w:b/>
+          <w:bCs/>
+          <w:i/>
+          <w:iCs/>
+          <w:color w:val="1F497D"/>
+          <w:sz w:val="20"/>
+          <w:szCs w:val="20"/>
+        </w:rPr>
+        <w:fldChar w:fldCharType="end"/>
+      </w:r>
+      <w:r>
+        <w:rPr>
+          <w:rFonts w:ascii="Arial" w:hAnsi="Arial" w:cs="Arial"/>
+          <w:bCs/>
+          <w:iCs/>
+          <w:sz w:val="20"/>
+          <w:szCs w:val="20"/>
+        </w:rPr>
+        <w:t>Batch</w:t>
+      </w:r>
+      <w:r>
+        <w:rPr>
+          <w:rFonts w:ascii="Arial" w:hAnsi="Arial" w:cs="Arial"/>
+          <w:bCs/>
+          <w:iCs/>
+          <w:sz w:val="20"/>
+          <w:szCs w:val="20"/>
+        </w:rPr>
         <w:tab/>
       </w:r>
       <w:r>
-        <w:tab/>
-      </w:r>
-      <w:r>
-        <w:tab/>
-      </w:r>
-      <w:r>
-        <w:tab/>
-        <w:t>{Fact} +</w:t>
-      </w:r>
-    </w:p>
-    <w:p>
-      <w:r>
-        <w:tab/>
-      </w:r>
-      <w:r>
-        <w:tab/>
-      </w:r>
-      <w:r>
-        <w:tab/>
-      </w:r>
-      <w:r>
-        <w:tab/>
-        <w:t>Protocol +</w:t>
-      </w:r>
-    </w:p>
-    <w:p>
-      <w:r>
-        <w:tab/>
-      </w:r>
-      <w:r>
-        <w:tab/>
-      </w:r>
-      <w:r>
-        <w:tab/>
-      </w:r>
-      <w:r>
-        <w:tab/>
-        <w:t>Prerequisite +</w:t>
-      </w:r>
-    </w:p>
-    <w:p>
-      <w:r>
-        <w:tab/>
-      </w:r>
-      <w:r>
-        <w:tab/>
-      </w:r>
-      <w:r>
-        <w:tab/>
-      </w:r>
-      <w:r>
-        <w:tab/>
-        <w:t>Consequence</w:t>
-      </w:r>
-    </w:p>
-    <w:p>
-      <w:proofErr w:type="spellStart"/>
-      <w:r>
-        <w:t>KnowledgeBase</w:t>
-      </w:r>
-      <w:proofErr w:type="spellEnd"/>
-      <w:r>
-        <w:t xml:space="preserve"> Data are from </w:t>
-      </w:r>
-      <w:proofErr w:type="spellStart"/>
-      <w:r>
-        <w:t>KnowledgeBase</w:t>
-      </w:r>
-      <w:proofErr w:type="spellEnd"/>
-      <w:r>
-        <w:t xml:space="preserve"> database.</w:t>
-      </w:r>
-    </w:p>
-    <w:p>
-      <w:r>
-        <w:t>Raw Attack Graph</w:t>
-      </w:r>
-      <w:r>
-        <w:t xml:space="preserve"> //Written later</w:t>
-      </w:r>
-    </w:p>
-    <w:p>
-      <w:proofErr w:type="spellStart"/>
-      <w:r>
-        <w:t>Config</w:t>
-      </w:r>
-      <w:proofErr w:type="spellEnd"/>
-      <w:r>
-        <w:t xml:space="preserve"> is the data which guides the program to show the graph to Admin.</w:t>
-      </w:r>
-    </w:p>
-    <w:p/>
+        <w:rPr>
+          <w:rFonts w:ascii="Arial" w:hAnsi="Arial" w:cs="Arial"/>
+          <w:bCs/>
+          <w:iCs/>
+          <w:sz w:val="20"/>
+          <w:szCs w:val="20"/>
+        </w:rPr>
+        <w:fldChar w:fldCharType="begin">
+          <w:ffData>
+            <w:name w:val=""/>
+            <w:enabled/>
+            <w:calcOnExit w:val="0"/>
+            <w:checkBox>
+              <w:sizeAuto/>
+              <w:default w:val="0"/>
+            </w:checkBox>
+          </w:ffData>
+        </w:fldChar>
+      </w:r>
+      <w:r>
+        <w:rPr>
+          <w:rFonts w:ascii="Arial" w:hAnsi="Arial" w:cs="Arial"/>
+          <w:bCs/>
+          <w:iCs/>
+          <w:sz w:val="20"/>
+          <w:szCs w:val="20"/>
+        </w:rPr>
+        <w:instrText xml:space="preserve"> FORMCHECKBOX </w:instrText>
+      </w:r>
+      <w:r>
+        <w:rPr>
+          <w:rFonts w:ascii="Arial" w:hAnsi="Arial" w:cs="Arial"/>
+          <w:bCs/>
+          <w:iCs/>
+          <w:sz w:val="20"/>
+          <w:szCs w:val="20"/>
+        </w:rPr>
+      </w:r>
+      <w:r>
+        <w:rPr>
+          <w:rFonts w:ascii="Arial" w:hAnsi="Arial" w:cs="Arial"/>
+          <w:bCs/>
+          <w:iCs/>
+          <w:sz w:val="20"/>
+          <w:szCs w:val="20"/>
+        </w:rPr>
+        <w:fldChar w:fldCharType="end"/>
+      </w:r>
+      <w:r>
+        <w:rPr>
+          <w:rFonts w:ascii="Arial" w:hAnsi="Arial" w:cs="Arial"/>
+          <w:bCs/>
+          <w:iCs/>
+          <w:sz w:val="20"/>
+          <w:szCs w:val="20"/>
+        </w:rPr>
+        <w:t>Manual</w:t>
+      </w:r>
+    </w:p>
     <w:p>
       <w:pPr>
         <w:pStyle w:val="Heading1"/>
       </w:pPr>
       <w:r>
+        <w:t>Subprogram/Function Name:</w:t>
+      </w:r>
+    </w:p>
+    <w:p>
+      <w:r>
+        <w:t>3.1 Aggregate Alert</w:t>
+      </w:r>
+    </w:p>
+    <w:p>
+      <w:r>
+        <w:t xml:space="preserve">3.2 Correlate </w:t>
+      </w:r>
+      <w:r>
+        <w:t xml:space="preserve">Hyper </w:t>
+      </w:r>
+      <w:r>
+        <w:t>Alert</w:t>
+      </w:r>
+    </w:p>
+    <w:p>
+      <w:r>
+        <w:t>3.3 Process Graph</w:t>
+      </w:r>
+    </w:p>
+    <w:p>
+      <w:pPr>
+        <w:pStyle w:val="Heading1"/>
+      </w:pPr>
+      <w:r>
+        <w:t>Process Logic:</w:t>
+      </w:r>
+    </w:p>
+    <w:p>
+      <w:r>
+        <w:t>Normalized alerts from Alert Database are aggregated to Hyper Alert.</w:t>
+      </w:r>
+    </w:p>
+    <w:p>
+      <w:r>
         <w:lastRenderedPageBreak/>
-        <w:t>Process specification</w:t>
-      </w:r>
-    </w:p>
-    <w:p>
-      <w:r>
-        <w:t>Normalized alerts from Alert Database are aggregated to Hyper Alert.</w:t>
-      </w:r>
-    </w:p>
-    <w:p>
-      <w:r>
         <w:t>Hyper Alerts are correlated to make Raw Attack Graph (attack scenario) with the Knowledgebase Data.</w:t>
       </w:r>
     </w:p>
@@ -452,15 +553,20 @@
     </w:p>
     <w:p>
       <w:r>
-        <w:t xml:space="preserve">Raw Attack Graph is adjusted base on the </w:t>
-      </w:r>
-      <w:proofErr w:type="spellStart"/>
-      <w:r>
-        <w:t>config</w:t>
-      </w:r>
-      <w:proofErr w:type="spellEnd"/>
-      <w:r>
-        <w:t xml:space="preserve"> of Admin to make Attack Graph which is sent to Admin.</w:t>
+        <w:t>Raw Attack Graph is adjusted base on the config of Admin to make Attack Graph which is sent to Admin.</w:t>
+      </w:r>
+    </w:p>
+    <w:p>
+      <w:pPr>
+        <w:pStyle w:val="Heading1"/>
+      </w:pPr>
+      <w:r>
+        <w:t>Unresolved Issues:</w:t>
+      </w:r>
+    </w:p>
+    <w:p>
+      <w:r>
+        <w:t>How to store the Raw Attack Graph in the database.</w:t>
       </w:r>
     </w:p>
     <w:p/>
@@ -472,64 +578,6 @@
     </w:sectPr>
   </w:body>
 </w:document>
-</file>
-
-<file path=word/comments.xml><?xml version="1.0" encoding="utf-8"?>
-<w:comments xmlns:ve="http://schemas.openxmlformats.org/markup-compatibility/2006" xmlns:o="urn:schemas-microsoft-com:office:office" xmlns:r="http://schemas.openxmlformats.org/officeDocument/2006/relationships" xmlns:m="http://schemas.openxmlformats.org/officeDocument/2006/math" xmlns:v="urn:schemas-microsoft-com:vml" xmlns:wp="http://schemas.openxmlformats.org/drawingml/2006/wordprocessingDrawing" xmlns:w10="urn:schemas-microsoft-com:office:word" xmlns:w="http://schemas.openxmlformats.org/wordprocessingml/2006/main" xmlns:wne="http://schemas.microsoft.com/office/word/2006/wordml">
-  <w:comment w:id="0" w:author="Vic4ever" w:date="2010-11-24T23:21:00Z" w:initials="V">
-    <w:p>
-      <w:pPr>
-        <w:pStyle w:val="CommentText"/>
-      </w:pPr>
-      <w:r>
-        <w:rPr>
-          <w:rStyle w:val="CommentReference"/>
-        </w:rPr>
-        <w:annotationRef/>
-      </w:r>
-      <w:proofErr w:type="spellStart"/>
-      <w:r>
-        <w:t>Cần</w:t>
-      </w:r>
-      <w:proofErr w:type="spellEnd"/>
-      <w:r>
-        <w:t xml:space="preserve"> </w:t>
-      </w:r>
-      <w:proofErr w:type="spellStart"/>
-      <w:r>
-        <w:t>xem</w:t>
-      </w:r>
-      <w:proofErr w:type="spellEnd"/>
-      <w:r>
-        <w:t xml:space="preserve"> </w:t>
-      </w:r>
-      <w:proofErr w:type="spellStart"/>
-      <w:r>
-        <w:t>lại</w:t>
-      </w:r>
-      <w:proofErr w:type="spellEnd"/>
-      <w:r>
-        <w:t xml:space="preserve"> </w:t>
-      </w:r>
-      <w:proofErr w:type="spellStart"/>
-      <w:r>
-        <w:t>HyperAlert</w:t>
-      </w:r>
-      <w:proofErr w:type="spellEnd"/>
-      <w:r>
-        <w:t xml:space="preserve"> hay </w:t>
-      </w:r>
-      <w:proofErr w:type="spellStart"/>
-      <w:r>
-        <w:t>HyperAlertType</w:t>
-      </w:r>
-      <w:proofErr w:type="spellEnd"/>
-      <w:r>
-        <w:t>.</w:t>
-      </w:r>
-    </w:p>
-  </w:comment>
-</w:comments>
 </file>
 
 <file path=word/numbering.xml><?xml version="1.0" encoding="utf-8"?>

</xml_diff>

<commit_message>
MODIFY /branches/Kim/PS_Process3_MakeGraph.docx Modify Process Logic part.
</commit_message>
<xml_diff>
--- a/PS_Process3_MakeGraph.docx
+++ b/PS_Process3_MakeGraph.docx
@@ -149,6 +149,63 @@
           </w:p>
         </w:tc>
       </w:tr>
+      <w:tr>
+        <w:trPr>
+          <w:jc w:val="center"/>
+        </w:trPr>
+        <w:tc>
+          <w:tcPr>
+            <w:tcW w:w="2443" w:type="dxa"/>
+          </w:tcPr>
+          <w:p>
+            <w:pPr>
+              <w:jc w:val="center"/>
+            </w:pPr>
+            <w:r>
+              <w:t>Kim Hoang Ngoc</w:t>
+            </w:r>
+          </w:p>
+        </w:tc>
+        <w:tc>
+          <w:tcPr>
+            <w:tcW w:w="3875" w:type="dxa"/>
+          </w:tcPr>
+          <w:p>
+            <w:pPr>
+              <w:jc w:val="center"/>
+            </w:pPr>
+            <w:r>
+              <w:t>Modify Process Logic</w:t>
+            </w:r>
+          </w:p>
+        </w:tc>
+        <w:tc>
+          <w:tcPr>
+            <w:tcW w:w="1620" w:type="dxa"/>
+          </w:tcPr>
+          <w:p>
+            <w:pPr>
+              <w:jc w:val="center"/>
+            </w:pPr>
+            <w:r>
+              <w:t>1.1</w:t>
+            </w:r>
+          </w:p>
+        </w:tc>
+        <w:tc>
+          <w:tcPr>
+            <w:tcW w:w="1638" w:type="dxa"/>
+          </w:tcPr>
+          <w:p>
+            <w:pPr>
+              <w:jc w:val="center"/>
+            </w:pPr>
+            <w:r>
+              <w:t>01/12/2010</w:t>
+            </w:r>
+          </w:p>
+        </w:tc>
+      </w:tr>
     </w:tbl>
     <w:p>
       <w:pPr>
@@ -220,6 +277,7 @@
         </w:rPr>
         <w:t xml:space="preserve"> </w:t>
       </w:r>
+      <w:proofErr w:type="gramStart"/>
       <w:r>
         <w:rPr>
           <w:rFonts w:asciiTheme="minorHAnsi" w:hAnsiTheme="minorHAnsi" w:cstheme="minorHAnsi"/>
@@ -228,7 +286,18 @@
           <w:sz w:val="22"/>
           <w:szCs w:val="22"/>
         </w:rPr>
-        <w:t>This process get the alerts from the database to make Attack Graph for Admin.</w:t>
+        <w:t>This process get</w:t>
+      </w:r>
+      <w:proofErr w:type="gramEnd"/>
+      <w:r>
+        <w:rPr>
+          <w:rFonts w:asciiTheme="minorHAnsi" w:hAnsiTheme="minorHAnsi" w:cstheme="minorHAnsi"/>
+          <w:b w:val="0"/>
+          <w:color w:val="auto"/>
+          <w:sz w:val="22"/>
+          <w:szCs w:val="22"/>
+        </w:rPr>
+        <w:t xml:space="preserve"> the alerts from the database to make Attack Graph for Admin.</w:t>
       </w:r>
     </w:p>
     <w:p>
@@ -245,13 +314,31 @@
       </w:r>
     </w:p>
     <w:p>
-      <w:r>
-        <w:t>KnowledgeBase Data are from KnowledgeBase database.</w:t>
-      </w:r>
-    </w:p>
-    <w:p>
-      <w:r>
-        <w:t>Config is the data which guides the program to show the graph to Admin.</w:t>
+      <w:proofErr w:type="spellStart"/>
+      <w:r>
+        <w:t>KnowledgeBase</w:t>
+      </w:r>
+      <w:proofErr w:type="spellEnd"/>
+      <w:r>
+        <w:t xml:space="preserve"> Data are from </w:t>
+      </w:r>
+      <w:proofErr w:type="spellStart"/>
+      <w:r>
+        <w:t>KnowledgeBase</w:t>
+      </w:r>
+      <w:proofErr w:type="spellEnd"/>
+      <w:r>
+        <w:t xml:space="preserve"> database.</w:t>
+      </w:r>
+    </w:p>
+    <w:p>
+      <w:proofErr w:type="spellStart"/>
+      <w:r>
+        <w:t>Config</w:t>
+      </w:r>
+      <w:proofErr w:type="spellEnd"/>
+      <w:r>
+        <w:t xml:space="preserve"> is the data which guides the program to show the graph to Admin.</w:t>
       </w:r>
     </w:p>
     <w:p>
@@ -532,28 +619,96 @@
         <w:pStyle w:val="Heading1"/>
       </w:pPr>
       <w:r>
+        <w:lastRenderedPageBreak/>
         <w:t>Process Logic:</w:t>
       </w:r>
     </w:p>
     <w:p>
       <w:r>
-        <w:t>Normalized alerts from Alert Database are aggregated to Hyper Alert.</w:t>
-      </w:r>
-    </w:p>
-    <w:p>
-      <w:r>
-        <w:lastRenderedPageBreak/>
-        <w:t>Hyper Alerts are correlated to make Raw Attack Graph (attack scenario) with the Knowledgebase Data.</w:t>
-      </w:r>
-    </w:p>
-    <w:p>
-      <w:r>
-        <w:t>Raw Attack Graph is stored in the Attack Graph Database.</w:t>
-      </w:r>
-    </w:p>
-    <w:p>
-      <w:r>
-        <w:t>Raw Attack Graph is adjusted base on the config of Admin to make Attack Graph which is sent to Admin.</w:t>
+        <w:t xml:space="preserve">DO aggregate </w:t>
+      </w:r>
+      <w:r>
+        <w:rPr>
+          <w:u w:val="single"/>
+        </w:rPr>
+        <w:t>Normalized Alert</w:t>
+      </w:r>
+      <w:r>
+        <w:t>.</w:t>
+      </w:r>
+    </w:p>
+    <w:p>
+      <w:r>
+        <w:t xml:space="preserve">DO correlate </w:t>
+      </w:r>
+      <w:r>
+        <w:rPr>
+          <w:u w:val="single"/>
+        </w:rPr>
+        <w:t>Hyper Alert</w:t>
+      </w:r>
+      <w:r>
+        <w:t>.</w:t>
+      </w:r>
+    </w:p>
+    <w:p>
+      <w:r>
+        <w:t xml:space="preserve">DO store </w:t>
+      </w:r>
+      <w:r>
+        <w:rPr>
+          <w:u w:val="single"/>
+        </w:rPr>
+        <w:t>Raw Attack Graph</w:t>
+      </w:r>
+      <w:r>
+        <w:t xml:space="preserve"> to </w:t>
+      </w:r>
+      <w:r>
+        <w:rPr>
+          <w:u w:val="single"/>
+        </w:rPr>
+        <w:t>Attack Graph Database</w:t>
+      </w:r>
+      <w:r>
+        <w:t>.</w:t>
+      </w:r>
+    </w:p>
+    <w:p>
+      <w:r>
+        <w:t xml:space="preserve">DO get </w:t>
+      </w:r>
+      <w:r>
+        <w:rPr>
+          <w:u w:val="single"/>
+        </w:rPr>
+        <w:t>Raw Attack Graph</w:t>
+      </w:r>
+      <w:r>
+        <w:t xml:space="preserve"> from </w:t>
+      </w:r>
+      <w:r>
+        <w:rPr>
+          <w:u w:val="single"/>
+        </w:rPr>
+        <w:t>Attack Graph Database</w:t>
+      </w:r>
+      <w:r>
+        <w:t>.</w:t>
+      </w:r>
+    </w:p>
+    <w:p>
+      <w:r>
+        <w:t xml:space="preserve">DO process </w:t>
+      </w:r>
+      <w:r>
+        <w:rPr>
+          <w:u w:val="single"/>
+        </w:rPr>
+        <w:t>Raw Attack Graph</w:t>
+      </w:r>
+      <w:r>
+        <w:t>.</w:t>
       </w:r>
     </w:p>
     <w:p>
@@ -565,9 +720,11 @@
       </w:r>
     </w:p>
     <w:p>
+      <w:proofErr w:type="gramStart"/>
       <w:r>
         <w:t>How to store the Raw Attack Graph in the database.</w:t>
       </w:r>
+      <w:proofErr w:type="gramEnd"/>
     </w:p>
     <w:p/>
     <w:sectPr>

</xml_diff>

<commit_message>
MODIFY /branches/Kim/PS_Process3_MakeGraph.docx Modify to match template.
</commit_message>
<xml_diff>
--- a/PS_Process3_MakeGraph.docx
+++ b/PS_Process3_MakeGraph.docx
@@ -206,6 +206,63 @@
           </w:p>
         </w:tc>
       </w:tr>
+      <w:tr>
+        <w:trPr>
+          <w:jc w:val="center"/>
+        </w:trPr>
+        <w:tc>
+          <w:tcPr>
+            <w:tcW w:w="2443" w:type="dxa"/>
+          </w:tcPr>
+          <w:p>
+            <w:pPr>
+              <w:jc w:val="center"/>
+            </w:pPr>
+            <w:r>
+              <w:t>Kim Hoang Ngoc</w:t>
+            </w:r>
+          </w:p>
+        </w:tc>
+        <w:tc>
+          <w:tcPr>
+            <w:tcW w:w="3875" w:type="dxa"/>
+          </w:tcPr>
+          <w:p>
+            <w:pPr>
+              <w:jc w:val="center"/>
+            </w:pPr>
+            <w:r>
+              <w:t>Modify Input, output, subprogram</w:t>
+            </w:r>
+          </w:p>
+        </w:tc>
+        <w:tc>
+          <w:tcPr>
+            <w:tcW w:w="1620" w:type="dxa"/>
+          </w:tcPr>
+          <w:p>
+            <w:pPr>
+              <w:jc w:val="center"/>
+            </w:pPr>
+            <w:r>
+              <w:t>1.2</w:t>
+            </w:r>
+          </w:p>
+        </w:tc>
+        <w:tc>
+          <w:tcPr>
+            <w:tcW w:w="1638" w:type="dxa"/>
+          </w:tcPr>
+          <w:p>
+            <w:pPr>
+              <w:jc w:val="center"/>
+            </w:pPr>
+            <w:r>
+              <w:t>04/12/2010</w:t>
+            </w:r>
+          </w:p>
+        </w:tc>
+      </w:tr>
     </w:tbl>
     <w:p>
       <w:pPr>
@@ -277,7 +334,6 @@
         </w:rPr>
         <w:t xml:space="preserve"> </w:t>
       </w:r>
-      <w:proofErr w:type="gramStart"/>
       <w:r>
         <w:rPr>
           <w:rFonts w:asciiTheme="minorHAnsi" w:hAnsiTheme="minorHAnsi" w:cstheme="minorHAnsi"/>
@@ -286,18 +342,7 @@
           <w:sz w:val="22"/>
           <w:szCs w:val="22"/>
         </w:rPr>
-        <w:t>This process get</w:t>
-      </w:r>
-      <w:proofErr w:type="gramEnd"/>
-      <w:r>
-        <w:rPr>
-          <w:rFonts w:asciiTheme="minorHAnsi" w:hAnsiTheme="minorHAnsi" w:cstheme="minorHAnsi"/>
-          <w:b w:val="0"/>
-          <w:color w:val="auto"/>
-          <w:sz w:val="22"/>
-          <w:szCs w:val="22"/>
-        </w:rPr>
-        <w:t xml:space="preserve"> the alerts from the database to make Attack Graph for Admin.</w:t>
+        <w:t>This process get the alerts from the database to make Attack Graph for Admin.</w:t>
       </w:r>
     </w:p>
     <w:p>
@@ -310,35 +355,20 @@
     </w:p>
     <w:p>
       <w:r>
-        <w:t>Normalized alerts are from Alert Database.</w:t>
-      </w:r>
-    </w:p>
-    <w:p>
-      <w:proofErr w:type="spellStart"/>
-      <w:r>
-        <w:t>KnowledgeBase</w:t>
-      </w:r>
-      <w:proofErr w:type="spellEnd"/>
-      <w:r>
-        <w:t xml:space="preserve"> Data are from </w:t>
-      </w:r>
-      <w:proofErr w:type="spellStart"/>
-      <w:r>
-        <w:t>KnowledgeBase</w:t>
-      </w:r>
-      <w:proofErr w:type="spellEnd"/>
-      <w:r>
-        <w:t xml:space="preserve"> database.</w:t>
-      </w:r>
-    </w:p>
-    <w:p>
-      <w:proofErr w:type="spellStart"/>
+        <w:t>Normalized.</w:t>
+      </w:r>
+    </w:p>
+    <w:p>
+      <w:r>
+        <w:t>KnowledgeBase.</w:t>
+      </w:r>
+    </w:p>
+    <w:p>
       <w:r>
         <w:t>Config</w:t>
       </w:r>
-      <w:proofErr w:type="spellEnd"/>
-      <w:r>
-        <w:t xml:space="preserve"> is the data which guides the program to show the graph to Admin.</w:t>
+      <w:r>
+        <w:t>.</w:t>
       </w:r>
     </w:p>
     <w:p>
@@ -351,7 +381,7 @@
     </w:p>
     <w:p>
       <w:r>
-        <w:t>Attack Graph //written later</w:t>
+        <w:t>Attack Graph .</w:t>
       </w:r>
     </w:p>
     <w:p>
@@ -594,44 +624,83 @@
       </w:r>
     </w:p>
     <w:p>
-      <w:r>
-        <w:t>3.1 Aggregate Alert</w:t>
-      </w:r>
-    </w:p>
-    <w:p>
-      <w:r>
-        <w:t xml:space="preserve">3.2 Correlate </w:t>
-      </w:r>
-      <w:r>
-        <w:t xml:space="preserve">Hyper </w:t>
-      </w:r>
-      <w:r>
-        <w:t>Alert</w:t>
-      </w:r>
-    </w:p>
-    <w:p>
-      <w:r>
-        <w:t>3.3 Process Graph</w:t>
-      </w:r>
-    </w:p>
-    <w:p>
       <w:pPr>
         <w:pStyle w:val="Heading1"/>
       </w:pPr>
       <w:r>
+        <w:t>Process Logic:</w:t>
+      </w:r>
+    </w:p>
+    <w:p>
+      <w:r>
+        <w:t xml:space="preserve">DO aggregate </w:t>
+      </w:r>
+      <w:r>
+        <w:rPr>
+          <w:u w:val="single"/>
+        </w:rPr>
+        <w:t>Normalized Alert</w:t>
+      </w:r>
+      <w:r>
+        <w:t>.</w:t>
+      </w:r>
+    </w:p>
+    <w:p>
+      <w:r>
+        <w:t xml:space="preserve">DO correlate </w:t>
+      </w:r>
+      <w:r>
+        <w:rPr>
+          <w:u w:val="single"/>
+        </w:rPr>
+        <w:t>Hyper Alert</w:t>
+      </w:r>
+      <w:r>
+        <w:t>.</w:t>
+      </w:r>
+    </w:p>
+    <w:p>
+      <w:r>
+        <w:t xml:space="preserve">DO store </w:t>
+      </w:r>
+      <w:r>
+        <w:rPr>
+          <w:u w:val="single"/>
+        </w:rPr>
+        <w:t>Raw Attack Graph</w:t>
+      </w:r>
+      <w:r>
+        <w:t xml:space="preserve"> to </w:t>
+      </w:r>
+      <w:r>
+        <w:rPr>
+          <w:u w:val="single"/>
+        </w:rPr>
+        <w:t>Attack Graph Database</w:t>
+      </w:r>
+      <w:r>
+        <w:t>.</w:t>
+      </w:r>
+    </w:p>
+    <w:p>
+      <w:r>
         <w:lastRenderedPageBreak/>
-        <w:t>Process Logic:</w:t>
-      </w:r>
-    </w:p>
-    <w:p>
-      <w:r>
-        <w:t xml:space="preserve">DO aggregate </w:t>
+        <w:t xml:space="preserve">DO get </w:t>
       </w:r>
       <w:r>
         <w:rPr>
           <w:u w:val="single"/>
         </w:rPr>
-        <w:t>Normalized Alert</w:t>
+        <w:t>Raw Attack Graph</w:t>
+      </w:r>
+      <w:r>
+        <w:t xml:space="preserve"> from </w:t>
+      </w:r>
+      <w:r>
+        <w:rPr>
+          <w:u w:val="single"/>
+        </w:rPr>
+        <w:t>Attack Graph Database</w:t>
       </w:r>
       <w:r>
         <w:t>.</w:t>
@@ -639,79 +708,19 @@
     </w:p>
     <w:p>
       <w:r>
-        <w:t xml:space="preserve">DO correlate </w:t>
+        <w:t xml:space="preserve">DO process </w:t>
       </w:r>
       <w:r>
         <w:rPr>
           <w:u w:val="single"/>
         </w:rPr>
-        <w:t>Hyper Alert</w:t>
+        <w:t>Raw Attack Graph</w:t>
       </w:r>
       <w:r>
         <w:t>.</w:t>
       </w:r>
     </w:p>
     <w:p>
-      <w:r>
-        <w:t xml:space="preserve">DO store </w:t>
-      </w:r>
-      <w:r>
-        <w:rPr>
-          <w:u w:val="single"/>
-        </w:rPr>
-        <w:t>Raw Attack Graph</w:t>
-      </w:r>
-      <w:r>
-        <w:t xml:space="preserve"> to </w:t>
-      </w:r>
-      <w:r>
-        <w:rPr>
-          <w:u w:val="single"/>
-        </w:rPr>
-        <w:t>Attack Graph Database</w:t>
-      </w:r>
-      <w:r>
-        <w:t>.</w:t>
-      </w:r>
-    </w:p>
-    <w:p>
-      <w:r>
-        <w:t xml:space="preserve">DO get </w:t>
-      </w:r>
-      <w:r>
-        <w:rPr>
-          <w:u w:val="single"/>
-        </w:rPr>
-        <w:t>Raw Attack Graph</w:t>
-      </w:r>
-      <w:r>
-        <w:t xml:space="preserve"> from </w:t>
-      </w:r>
-      <w:r>
-        <w:rPr>
-          <w:u w:val="single"/>
-        </w:rPr>
-        <w:t>Attack Graph Database</w:t>
-      </w:r>
-      <w:r>
-        <w:t>.</w:t>
-      </w:r>
-    </w:p>
-    <w:p>
-      <w:r>
-        <w:t xml:space="preserve">DO process </w:t>
-      </w:r>
-      <w:r>
-        <w:rPr>
-          <w:u w:val="single"/>
-        </w:rPr>
-        <w:t>Raw Attack Graph</w:t>
-      </w:r>
-      <w:r>
-        <w:t>.</w:t>
-      </w:r>
-    </w:p>
-    <w:p>
       <w:pPr>
         <w:pStyle w:val="Heading1"/>
       </w:pPr>
@@ -720,11 +729,9 @@
       </w:r>
     </w:p>
     <w:p>
-      <w:proofErr w:type="gramStart"/>
       <w:r>
         <w:t>How to store the Raw Attack Graph in the database.</w:t>
       </w:r>
-      <w:proofErr w:type="gramEnd"/>
     </w:p>
     <w:p/>
     <w:sectPr>

</xml_diff>